<commit_message>
Ajout du script SQL générant les tables, du schéma relationnel ainsi que le descriptif mis à jour.
</commit_message>
<xml_diff>
--- a/descriptif_gestionnaire_tacos_Brechet_Lassalle_Marco.docx
+++ b/descriptif_gestionnaire_tacos_Brechet_Lassalle_Marco.docx
@@ -1,6 +1,6 @@
 
 <file path=word/document.xml><?xml version="1.0" encoding="utf-8"?>
-<w:document xmlns:wpc="http://schemas.microsoft.com/office/word/2010/wordprocessingCanvas" xmlns:cx="http://schemas.microsoft.com/office/drawing/2014/chartex" xmlns:cx1="http://schemas.microsoft.com/office/drawing/2015/9/8/chartex" xmlns:cx2="http://schemas.microsoft.com/office/drawing/2015/10/21/chartex" xmlns:cx3="http://schemas.microsoft.com/office/drawing/2016/5/9/chartex" xmlns:cx4="http://schemas.microsoft.com/office/drawing/2016/5/10/chartex" xmlns:cx5="http://schemas.microsoft.com/office/drawing/2016/5/11/chartex" xmlns:cx6="http://schemas.microsoft.com/office/drawing/2016/5/12/chartex" xmlns:cx7="http://schemas.microsoft.com/office/drawing/2016/5/13/chartex" xmlns:cx8="http://schemas.microsoft.com/office/drawing/2016/5/14/chartex" xmlns:mc="http://schemas.openxmlformats.org/markup-compatibility/2006" xmlns:aink="http://schemas.microsoft.com/office/drawing/2016/ink" xmlns:am3d="http://schemas.microsoft.com/office/drawing/2017/model3d" xmlns:o="urn:schemas-microsoft-com:office:office" xmlns:r="http://schemas.openxmlformats.org/officeDocument/2006/relationships" xmlns:m="http://schemas.openxmlformats.org/officeDocument/2006/math" xmlns:v="urn:schemas-microsoft-com:vml" xmlns:wp14="http://schemas.microsoft.com/office/word/2010/wordprocessingDrawing" xmlns:wp="http://schemas.openxmlformats.org/drawingml/2006/wordprocessingDrawing" xmlns:w10="urn:schemas-microsoft-com:office:word" xmlns:w="http://schemas.openxmlformats.org/wordprocessingml/2006/main" xmlns:w14="http://schemas.microsoft.com/office/word/2010/wordml" xmlns:w15="http://schemas.microsoft.com/office/word/2012/wordml" xmlns:w16cid="http://schemas.microsoft.com/office/word/2016/wordml/cid" xmlns:w16se="http://schemas.microsoft.com/office/word/2015/wordml/symex" xmlns:wpg="http://schemas.microsoft.com/office/word/2010/wordprocessingGroup" xmlns:wpi="http://schemas.microsoft.com/office/word/2010/wordprocessingInk" xmlns:wne="http://schemas.microsoft.com/office/word/2006/wordml" xmlns:wps="http://schemas.microsoft.com/office/word/2010/wordprocessingShape" mc:Ignorable="w14 w15 w16se w16cid wp14">
+<w:document xmlns:wpc="http://schemas.microsoft.com/office/word/2010/wordprocessingCanvas" xmlns:mc="http://schemas.openxmlformats.org/markup-compatibility/2006" xmlns:o="urn:schemas-microsoft-com:office:office" xmlns:r="http://schemas.openxmlformats.org/officeDocument/2006/relationships" xmlns:m="http://schemas.openxmlformats.org/officeDocument/2006/math" xmlns:v="urn:schemas-microsoft-com:vml" xmlns:wp14="http://schemas.microsoft.com/office/word/2010/wordprocessingDrawing" xmlns:wp="http://schemas.openxmlformats.org/drawingml/2006/wordprocessingDrawing" xmlns:w10="urn:schemas-microsoft-com:office:word" xmlns:w="http://schemas.openxmlformats.org/wordprocessingml/2006/main" xmlns:w14="http://schemas.microsoft.com/office/word/2010/wordml" xmlns:w15="http://schemas.microsoft.com/office/word/2012/wordml" xmlns:wpg="http://schemas.microsoft.com/office/word/2010/wordprocessingGroup" xmlns:wpi="http://schemas.microsoft.com/office/word/2010/wordprocessingInk" xmlns:wne="http://schemas.microsoft.com/office/word/2006/wordml" xmlns:wps="http://schemas.microsoft.com/office/word/2010/wordprocessingShape" mc:Ignorable="w14 w15 wp14">
   <w:body>
     <w:p>
       <w:pPr>
@@ -146,7 +146,37 @@
           <w:rFonts w:ascii="Times New Roman" w:hAnsi="Times New Roman" w:cs="Times New Roman"/>
           <w:sz w:val="24"/>
         </w:rPr>
-        <w:t xml:space="preserve"> et </w:t>
+        <w:t xml:space="preserve"> </w:t>
+      </w:r>
+      <w:r>
+        <w:rPr>
+          <w:rFonts w:ascii="Times New Roman" w:hAnsi="Times New Roman" w:cs="Times New Roman"/>
+          <w:sz w:val="24"/>
+        </w:rPr>
+        <w:t xml:space="preserve">(clients) </w:t>
+      </w:r>
+      <w:r>
+        <w:rPr>
+          <w:rFonts w:ascii="Times New Roman" w:hAnsi="Times New Roman" w:cs="Times New Roman"/>
+          <w:sz w:val="24"/>
+        </w:rPr>
+        <w:t>et</w:t>
+      </w:r>
+      <w:r>
+        <w:rPr>
+          <w:rFonts w:ascii="Times New Roman" w:hAnsi="Times New Roman" w:cs="Times New Roman"/>
+          <w:sz w:val="24"/>
+        </w:rPr>
+        <w:t xml:space="preserve"> d’un compte</w:t>
+      </w:r>
+      <w:bookmarkStart w:id="0" w:name="_GoBack"/>
+      <w:bookmarkEnd w:id="0"/>
+      <w:r>
+        <w:rPr>
+          <w:rFonts w:ascii="Times New Roman" w:hAnsi="Times New Roman" w:cs="Times New Roman"/>
+          <w:sz w:val="24"/>
+        </w:rPr>
+        <w:t xml:space="preserve"> </w:t>
       </w:r>
       <w:r>
         <w:rPr>
@@ -216,7 +246,21 @@
           <w:rFonts w:ascii="Times New Roman" w:hAnsi="Times New Roman" w:cs="Times New Roman"/>
           <w:sz w:val="24"/>
         </w:rPr>
-        <w:t xml:space="preserve"> peut se créer un compte utilisateur ou se connecter via un compte pour effectuer une commande (seulement si connecté). La commande peut se faire dans les </w:t>
+        <w:t xml:space="preserve"> peut se créer un compte utilisateur ou se connecter via un compte pour effectuer une commande (seulement si connecté). </w:t>
+      </w:r>
+      <w:r>
+        <w:rPr>
+          <w:rFonts w:ascii="Times New Roman" w:hAnsi="Times New Roman" w:cs="Times New Roman"/>
+          <w:sz w:val="24"/>
+        </w:rPr>
+        <w:t xml:space="preserve">Une commande est composée d’un ou plusieurs menus et elle </w:t>
+      </w:r>
+      <w:r>
+        <w:rPr>
+          <w:rFonts w:ascii="Times New Roman" w:hAnsi="Times New Roman" w:cs="Times New Roman"/>
+          <w:sz w:val="24"/>
+        </w:rPr>
+        <w:t xml:space="preserve">peut se faire dans les </w:t>
       </w:r>
       <w:r>
         <w:rPr>
@@ -309,28 +353,93 @@
           <w:rFonts w:ascii="Times New Roman" w:hAnsi="Times New Roman" w:cs="Times New Roman"/>
           <w:sz w:val="24"/>
         </w:rPr>
-        <w:t>. Une commande spécifie l’heure à laquelle elle doit être prête et sont contenu (frite/boisson/tacos) ainsi que le client qui la commande.</w:t>
-      </w:r>
-      <w:r>
-        <w:rPr>
-          <w:rFonts w:ascii="Times New Roman" w:hAnsi="Times New Roman" w:cs="Times New Roman"/>
-          <w:sz w:val="24"/>
-        </w:rPr>
-        <w:t xml:space="preserve"> Les coordonnées de l’utilisateur peuvent éventuellement être utilisées pour avertir ce dernier en cas d’imprévu.</w:t>
-      </w:r>
-    </w:p>
-    <w:p>
-      <w:pPr>
-        <w:rPr>
-          <w:rFonts w:ascii="Times New Roman" w:hAnsi="Times New Roman" w:cs="Times New Roman"/>
-          <w:sz w:val="24"/>
-        </w:rPr>
-      </w:pPr>
-      <w:r>
-        <w:rPr>
-          <w:rFonts w:ascii="Times New Roman" w:hAnsi="Times New Roman" w:cs="Times New Roman"/>
-          <w:sz w:val="24"/>
-        </w:rPr>
+        <w:t xml:space="preserve"> et créer, mettre à jour et supprimer des menus</w:t>
+      </w:r>
+      <w:r>
+        <w:rPr>
+          <w:rFonts w:ascii="Times New Roman" w:hAnsi="Times New Roman" w:cs="Times New Roman"/>
+          <w:sz w:val="24"/>
+        </w:rPr>
+        <w:t>. Une commande spécifie l’heure à laque</w:t>
+      </w:r>
+      <w:r>
+        <w:rPr>
+          <w:rFonts w:ascii="Times New Roman" w:hAnsi="Times New Roman" w:cs="Times New Roman"/>
+          <w:sz w:val="24"/>
+        </w:rPr>
+        <w:t>lle elle doit être prête et son</w:t>
+      </w:r>
+      <w:r>
+        <w:rPr>
+          <w:rFonts w:ascii="Times New Roman" w:hAnsi="Times New Roman" w:cs="Times New Roman"/>
+          <w:sz w:val="24"/>
+        </w:rPr>
+        <w:t xml:space="preserve"> contenu (</w:t>
+      </w:r>
+      <w:r>
+        <w:rPr>
+          <w:rFonts w:ascii="Times New Roman" w:hAnsi="Times New Roman" w:cs="Times New Roman"/>
+          <w:sz w:val="24"/>
+        </w:rPr>
+        <w:t>1 ou plusieurs menus</w:t>
+      </w:r>
+      <w:r>
+        <w:rPr>
+          <w:rFonts w:ascii="Times New Roman" w:hAnsi="Times New Roman" w:cs="Times New Roman"/>
+          <w:sz w:val="24"/>
+        </w:rPr>
+        <w:t>) ainsi que le client qui la commande.</w:t>
+      </w:r>
+      <w:r>
+        <w:rPr>
+          <w:rFonts w:ascii="Times New Roman" w:hAnsi="Times New Roman" w:cs="Times New Roman"/>
+          <w:sz w:val="24"/>
+        </w:rPr>
+        <w:t xml:space="preserve"> Les coordonnées de l’utilisateur peuvent éventuellement être utilisées pour avertir ce dernier en cas d’imprévu</w:t>
+      </w:r>
+      <w:r>
+        <w:rPr>
+          <w:rFonts w:ascii="Times New Roman" w:hAnsi="Times New Roman" w:cs="Times New Roman"/>
+          <w:sz w:val="24"/>
+        </w:rPr>
+        <w:t xml:space="preserve"> (numéro de téléphone, adresse mail)</w:t>
+      </w:r>
+      <w:r>
+        <w:rPr>
+          <w:rFonts w:ascii="Times New Roman" w:hAnsi="Times New Roman" w:cs="Times New Roman"/>
+          <w:sz w:val="24"/>
+        </w:rPr>
+        <w:t>.</w:t>
+      </w:r>
+    </w:p>
+    <w:p>
+      <w:pPr>
+        <w:rPr>
+          <w:rFonts w:ascii="Times New Roman" w:hAnsi="Times New Roman" w:cs="Times New Roman"/>
+          <w:sz w:val="24"/>
+        </w:rPr>
+      </w:pPr>
+      <w:r>
+        <w:rPr>
+          <w:rFonts w:ascii="Times New Roman" w:hAnsi="Times New Roman" w:cs="Times New Roman"/>
+          <w:sz w:val="24"/>
+        </w:rPr>
+        <w:br w:type="page"/>
+      </w:r>
+    </w:p>
+    <w:p>
+      <w:pPr>
+        <w:rPr>
+          <w:rFonts w:ascii="Times New Roman" w:hAnsi="Times New Roman" w:cs="Times New Roman"/>
+          <w:sz w:val="24"/>
+        </w:rPr>
+      </w:pPr>
+      <w:r>
+        <w:rPr>
+          <w:rFonts w:ascii="Times New Roman" w:hAnsi="Times New Roman" w:cs="Times New Roman"/>
+          <w:sz w:val="24"/>
+        </w:rPr>
+        <w:lastRenderedPageBreak/>
         <w:t>La problématique peut être représentée par un schéma relationnel de la manière suivante :</w:t>
       </w:r>
     </w:p>
@@ -341,29 +450,58 @@
           <w:sz w:val="24"/>
         </w:rPr>
       </w:pPr>
-      <w:bookmarkStart w:id="0" w:name="_GoBack"/>
-      <w:bookmarkEnd w:id="0"/>
-    </w:p>
-    <w:p>
-      <w:pPr>
-        <w:rPr>
-          <w:rFonts w:ascii="Times New Roman" w:hAnsi="Times New Roman" w:cs="Times New Roman"/>
-          <w:color w:val="FF0000"/>
-          <w:sz w:val="24"/>
-        </w:rPr>
-      </w:pPr>
-      <w:r>
-        <w:rPr>
-          <w:rFonts w:ascii="Times New Roman" w:hAnsi="Times New Roman" w:cs="Times New Roman"/>
-          <w:color w:val="FF0000"/>
-          <w:sz w:val="24"/>
-        </w:rPr>
-        <w:t>A TOI JULIEN !!!!</w:t>
+      <w:r>
+        <w:rPr>
+          <w:noProof/>
+          <w:lang w:eastAsia="fr-CH"/>
+        </w:rPr>
+        <w:drawing>
+          <wp:inline distT="0" distB="0" distL="0" distR="0" wp14:anchorId="31555EBA" wp14:editId="2D0476BE">
+            <wp:extent cx="5819775" cy="5446978"/>
+            <wp:effectExtent l="0" t="0" r="0" b="1905"/>
+            <wp:docPr id="1" name="Image 1"/>
+            <wp:cNvGraphicFramePr>
+              <a:graphicFrameLocks xmlns:a="http://schemas.openxmlformats.org/drawingml/2006/main" noChangeAspect="1"/>
+            </wp:cNvGraphicFramePr>
+            <a:graphic xmlns:a="http://schemas.openxmlformats.org/drawingml/2006/main">
+              <a:graphicData uri="http://schemas.openxmlformats.org/drawingml/2006/picture">
+                <pic:pic xmlns:pic="http://schemas.openxmlformats.org/drawingml/2006/picture">
+                  <pic:nvPicPr>
+                    <pic:cNvPr id="1" name=""/>
+                    <pic:cNvPicPr/>
+                  </pic:nvPicPr>
+                  <pic:blipFill rotWithShape="1">
+                    <a:blip r:embed="rId7"/>
+                    <a:srcRect l="23975" t="17684" r="29563" b="724"/>
+                    <a:stretch/>
+                  </pic:blipFill>
+                  <pic:spPr bwMode="auto">
+                    <a:xfrm>
+                      <a:off x="0" y="0"/>
+                      <a:ext cx="5836896" cy="5463003"/>
+                    </a:xfrm>
+                    <a:prstGeom prst="rect">
+                      <a:avLst/>
+                    </a:prstGeom>
+                    <a:ln>
+                      <a:noFill/>
+                    </a:ln>
+                    <a:extLst>
+                      <a:ext uri="{53640926-AAD7-44D8-BBD7-CCE9431645EC}">
+                        <a14:shadowObscured xmlns:a14="http://schemas.microsoft.com/office/drawing/2010/main"/>
+                      </a:ext>
+                    </a:extLst>
+                  </pic:spPr>
+                </pic:pic>
+              </a:graphicData>
+            </a:graphic>
+          </wp:inline>
+        </w:drawing>
       </w:r>
     </w:p>
     <w:sectPr>
-      <w:headerReference w:type="default" r:id="rId7"/>
-      <w:footerReference w:type="default" r:id="rId8"/>
+      <w:headerReference w:type="default" r:id="rId8"/>
+      <w:footerReference w:type="default" r:id="rId9"/>
       <w:pgSz w:w="11906" w:h="16838"/>
       <w:pgMar w:top="1417" w:right="1417" w:bottom="1417" w:left="1417" w:header="708" w:footer="708" w:gutter="0"/>
       <w:cols w:space="708"/>
@@ -374,7 +512,7 @@
 </file>
 
 <file path=word/endnotes.xml><?xml version="1.0" encoding="utf-8"?>
-<w:endnotes xmlns:wpc="http://schemas.microsoft.com/office/word/2010/wordprocessingCanvas" xmlns:cx="http://schemas.microsoft.com/office/drawing/2014/chartex" xmlns:cx1="http://schemas.microsoft.com/office/drawing/2015/9/8/chartex" xmlns:cx2="http://schemas.microsoft.com/office/drawing/2015/10/21/chartex" xmlns:cx3="http://schemas.microsoft.com/office/drawing/2016/5/9/chartex" xmlns:cx4="http://schemas.microsoft.com/office/drawing/2016/5/10/chartex" xmlns:cx5="http://schemas.microsoft.com/office/drawing/2016/5/11/chartex" xmlns:cx6="http://schemas.microsoft.com/office/drawing/2016/5/12/chartex" xmlns:cx7="http://schemas.microsoft.com/office/drawing/2016/5/13/chartex" xmlns:cx8="http://schemas.microsoft.com/office/drawing/2016/5/14/chartex" xmlns:mc="http://schemas.openxmlformats.org/markup-compatibility/2006" xmlns:aink="http://schemas.microsoft.com/office/drawing/2016/ink" xmlns:am3d="http://schemas.microsoft.com/office/drawing/2017/model3d" xmlns:o="urn:schemas-microsoft-com:office:office" xmlns:r="http://schemas.openxmlformats.org/officeDocument/2006/relationships" xmlns:m="http://schemas.openxmlformats.org/officeDocument/2006/math" xmlns:v="urn:schemas-microsoft-com:vml" xmlns:wp14="http://schemas.microsoft.com/office/word/2010/wordprocessingDrawing" xmlns:wp="http://schemas.openxmlformats.org/drawingml/2006/wordprocessingDrawing" xmlns:w10="urn:schemas-microsoft-com:office:word" xmlns:w="http://schemas.openxmlformats.org/wordprocessingml/2006/main" xmlns:w14="http://schemas.microsoft.com/office/word/2010/wordml" xmlns:w15="http://schemas.microsoft.com/office/word/2012/wordml" xmlns:w16cid="http://schemas.microsoft.com/office/word/2016/wordml/cid" xmlns:w16se="http://schemas.microsoft.com/office/word/2015/wordml/symex" xmlns:wpg="http://schemas.microsoft.com/office/word/2010/wordprocessingGroup" xmlns:wpi="http://schemas.microsoft.com/office/word/2010/wordprocessingInk" xmlns:wne="http://schemas.microsoft.com/office/word/2006/wordml" xmlns:wps="http://schemas.microsoft.com/office/word/2010/wordprocessingShape" mc:Ignorable="w14 w15 w16se w16cid wp14">
+<w:endnotes xmlns:wpc="http://schemas.microsoft.com/office/word/2010/wordprocessingCanvas" xmlns:mc="http://schemas.openxmlformats.org/markup-compatibility/2006" xmlns:o="urn:schemas-microsoft-com:office:office" xmlns:r="http://schemas.openxmlformats.org/officeDocument/2006/relationships" xmlns:m="http://schemas.openxmlformats.org/officeDocument/2006/math" xmlns:v="urn:schemas-microsoft-com:vml" xmlns:wp14="http://schemas.microsoft.com/office/word/2010/wordprocessingDrawing" xmlns:wp="http://schemas.openxmlformats.org/drawingml/2006/wordprocessingDrawing" xmlns:w10="urn:schemas-microsoft-com:office:word" xmlns:w="http://schemas.openxmlformats.org/wordprocessingml/2006/main" xmlns:w14="http://schemas.microsoft.com/office/word/2010/wordml" xmlns:w15="http://schemas.microsoft.com/office/word/2012/wordml" xmlns:wpg="http://schemas.microsoft.com/office/word/2010/wordprocessingGroup" xmlns:wpi="http://schemas.microsoft.com/office/word/2010/wordprocessingInk" xmlns:wne="http://schemas.microsoft.com/office/word/2006/wordml" xmlns:wps="http://schemas.microsoft.com/office/word/2010/wordprocessingShape" mc:Ignorable="w14 w15 wp14">
   <w:endnote w:type="separator" w:id="-1">
     <w:p>
       <w:pPr>
@@ -399,7 +537,7 @@
 </file>
 
 <file path=word/footer1.xml><?xml version="1.0" encoding="utf-8"?>
-<w:ftr xmlns:wpc="http://schemas.microsoft.com/office/word/2010/wordprocessingCanvas" xmlns:cx="http://schemas.microsoft.com/office/drawing/2014/chartex" xmlns:cx1="http://schemas.microsoft.com/office/drawing/2015/9/8/chartex" xmlns:cx2="http://schemas.microsoft.com/office/drawing/2015/10/21/chartex" xmlns:cx3="http://schemas.microsoft.com/office/drawing/2016/5/9/chartex" xmlns:cx4="http://schemas.microsoft.com/office/drawing/2016/5/10/chartex" xmlns:cx5="http://schemas.microsoft.com/office/drawing/2016/5/11/chartex" xmlns:cx6="http://schemas.microsoft.com/office/drawing/2016/5/12/chartex" xmlns:cx7="http://schemas.microsoft.com/office/drawing/2016/5/13/chartex" xmlns:cx8="http://schemas.microsoft.com/office/drawing/2016/5/14/chartex" xmlns:mc="http://schemas.openxmlformats.org/markup-compatibility/2006" xmlns:aink="http://schemas.microsoft.com/office/drawing/2016/ink" xmlns:am3d="http://schemas.microsoft.com/office/drawing/2017/model3d" xmlns:o="urn:schemas-microsoft-com:office:office" xmlns:r="http://schemas.openxmlformats.org/officeDocument/2006/relationships" xmlns:m="http://schemas.openxmlformats.org/officeDocument/2006/math" xmlns:v="urn:schemas-microsoft-com:vml" xmlns:wp14="http://schemas.microsoft.com/office/word/2010/wordprocessingDrawing" xmlns:wp="http://schemas.openxmlformats.org/drawingml/2006/wordprocessingDrawing" xmlns:w10="urn:schemas-microsoft-com:office:word" xmlns:w="http://schemas.openxmlformats.org/wordprocessingml/2006/main" xmlns:w14="http://schemas.microsoft.com/office/word/2010/wordml" xmlns:w15="http://schemas.microsoft.com/office/word/2012/wordml" xmlns:w16cid="http://schemas.microsoft.com/office/word/2016/wordml/cid" xmlns:w16se="http://schemas.microsoft.com/office/word/2015/wordml/symex" xmlns:wpg="http://schemas.microsoft.com/office/word/2010/wordprocessingGroup" xmlns:wpi="http://schemas.microsoft.com/office/word/2010/wordprocessingInk" xmlns:wne="http://schemas.microsoft.com/office/word/2006/wordml" xmlns:wps="http://schemas.microsoft.com/office/word/2010/wordprocessingShape" mc:Ignorable="w14 w15 w16se w16cid wp14">
+<w:ftr xmlns:wpc="http://schemas.microsoft.com/office/word/2010/wordprocessingCanvas" xmlns:mc="http://schemas.openxmlformats.org/markup-compatibility/2006" xmlns:o="urn:schemas-microsoft-com:office:office" xmlns:r="http://schemas.openxmlformats.org/officeDocument/2006/relationships" xmlns:m="http://schemas.openxmlformats.org/officeDocument/2006/math" xmlns:v="urn:schemas-microsoft-com:vml" xmlns:wp14="http://schemas.microsoft.com/office/word/2010/wordprocessingDrawing" xmlns:wp="http://schemas.openxmlformats.org/drawingml/2006/wordprocessingDrawing" xmlns:w10="urn:schemas-microsoft-com:office:word" xmlns:w="http://schemas.openxmlformats.org/wordprocessingml/2006/main" xmlns:w14="http://schemas.microsoft.com/office/word/2010/wordml" xmlns:w15="http://schemas.microsoft.com/office/word/2012/wordml" xmlns:wpg="http://schemas.microsoft.com/office/word/2010/wordprocessingGroup" xmlns:wpi="http://schemas.microsoft.com/office/word/2010/wordprocessingInk" xmlns:wne="http://schemas.microsoft.com/office/word/2006/wordml" xmlns:wps="http://schemas.microsoft.com/office/word/2010/wordprocessingShape" mc:Ignorable="w14 w15 wp14">
   <w:sdt>
     <w:sdtPr>
       <w:id w:val="852695640"/>
@@ -408,6 +546,7 @@
         <w:docPartUnique/>
       </w:docPartObj>
     </w:sdtPr>
+    <w:sdtEndPr/>
     <w:sdtContent>
       <w:p>
         <w:pPr>
@@ -425,6 +564,7 @@
         </w:r>
         <w:r>
           <w:rPr>
+            <w:noProof/>
             <w:lang w:val="fr-FR"/>
           </w:rPr>
           <w:t>2</w:t>
@@ -444,7 +584,7 @@
 </file>
 
 <file path=word/footnotes.xml><?xml version="1.0" encoding="utf-8"?>
-<w:footnotes xmlns:wpc="http://schemas.microsoft.com/office/word/2010/wordprocessingCanvas" xmlns:cx="http://schemas.microsoft.com/office/drawing/2014/chartex" xmlns:cx1="http://schemas.microsoft.com/office/drawing/2015/9/8/chartex" xmlns:cx2="http://schemas.microsoft.com/office/drawing/2015/10/21/chartex" xmlns:cx3="http://schemas.microsoft.com/office/drawing/2016/5/9/chartex" xmlns:cx4="http://schemas.microsoft.com/office/drawing/2016/5/10/chartex" xmlns:cx5="http://schemas.microsoft.com/office/drawing/2016/5/11/chartex" xmlns:cx6="http://schemas.microsoft.com/office/drawing/2016/5/12/chartex" xmlns:cx7="http://schemas.microsoft.com/office/drawing/2016/5/13/chartex" xmlns:cx8="http://schemas.microsoft.com/office/drawing/2016/5/14/chartex" xmlns:mc="http://schemas.openxmlformats.org/markup-compatibility/2006" xmlns:aink="http://schemas.microsoft.com/office/drawing/2016/ink" xmlns:am3d="http://schemas.microsoft.com/office/drawing/2017/model3d" xmlns:o="urn:schemas-microsoft-com:office:office" xmlns:r="http://schemas.openxmlformats.org/officeDocument/2006/relationships" xmlns:m="http://schemas.openxmlformats.org/officeDocument/2006/math" xmlns:v="urn:schemas-microsoft-com:vml" xmlns:wp14="http://schemas.microsoft.com/office/word/2010/wordprocessingDrawing" xmlns:wp="http://schemas.openxmlformats.org/drawingml/2006/wordprocessingDrawing" xmlns:w10="urn:schemas-microsoft-com:office:word" xmlns:w="http://schemas.openxmlformats.org/wordprocessingml/2006/main" xmlns:w14="http://schemas.microsoft.com/office/word/2010/wordml" xmlns:w15="http://schemas.microsoft.com/office/word/2012/wordml" xmlns:w16cid="http://schemas.microsoft.com/office/word/2016/wordml/cid" xmlns:w16se="http://schemas.microsoft.com/office/word/2015/wordml/symex" xmlns:wpg="http://schemas.microsoft.com/office/word/2010/wordprocessingGroup" xmlns:wpi="http://schemas.microsoft.com/office/word/2010/wordprocessingInk" xmlns:wne="http://schemas.microsoft.com/office/word/2006/wordml" xmlns:wps="http://schemas.microsoft.com/office/word/2010/wordprocessingShape" mc:Ignorable="w14 w15 w16se w16cid wp14">
+<w:footnotes xmlns:wpc="http://schemas.microsoft.com/office/word/2010/wordprocessingCanvas" xmlns:mc="http://schemas.openxmlformats.org/markup-compatibility/2006" xmlns:o="urn:schemas-microsoft-com:office:office" xmlns:r="http://schemas.openxmlformats.org/officeDocument/2006/relationships" xmlns:m="http://schemas.openxmlformats.org/officeDocument/2006/math" xmlns:v="urn:schemas-microsoft-com:vml" xmlns:wp14="http://schemas.microsoft.com/office/word/2010/wordprocessingDrawing" xmlns:wp="http://schemas.openxmlformats.org/drawingml/2006/wordprocessingDrawing" xmlns:w10="urn:schemas-microsoft-com:office:word" xmlns:w="http://schemas.openxmlformats.org/wordprocessingml/2006/main" xmlns:w14="http://schemas.microsoft.com/office/word/2010/wordml" xmlns:w15="http://schemas.microsoft.com/office/word/2012/wordml" xmlns:wpg="http://schemas.microsoft.com/office/word/2010/wordprocessingGroup" xmlns:wpi="http://schemas.microsoft.com/office/word/2010/wordprocessingInk" xmlns:wne="http://schemas.microsoft.com/office/word/2006/wordml" xmlns:wps="http://schemas.microsoft.com/office/word/2010/wordprocessingShape" mc:Ignorable="w14 w15 wp14">
   <w:footnote w:type="separator" w:id="-1">
     <w:p>
       <w:pPr>
@@ -469,7 +609,7 @@
 </file>
 
 <file path=word/header1.xml><?xml version="1.0" encoding="utf-8"?>
-<w:hdr xmlns:wpc="http://schemas.microsoft.com/office/word/2010/wordprocessingCanvas" xmlns:cx="http://schemas.microsoft.com/office/drawing/2014/chartex" xmlns:cx1="http://schemas.microsoft.com/office/drawing/2015/9/8/chartex" xmlns:cx2="http://schemas.microsoft.com/office/drawing/2015/10/21/chartex" xmlns:cx3="http://schemas.microsoft.com/office/drawing/2016/5/9/chartex" xmlns:cx4="http://schemas.microsoft.com/office/drawing/2016/5/10/chartex" xmlns:cx5="http://schemas.microsoft.com/office/drawing/2016/5/11/chartex" xmlns:cx6="http://schemas.microsoft.com/office/drawing/2016/5/12/chartex" xmlns:cx7="http://schemas.microsoft.com/office/drawing/2016/5/13/chartex" xmlns:cx8="http://schemas.microsoft.com/office/drawing/2016/5/14/chartex" xmlns:mc="http://schemas.openxmlformats.org/markup-compatibility/2006" xmlns:aink="http://schemas.microsoft.com/office/drawing/2016/ink" xmlns:am3d="http://schemas.microsoft.com/office/drawing/2017/model3d" xmlns:o="urn:schemas-microsoft-com:office:office" xmlns:r="http://schemas.openxmlformats.org/officeDocument/2006/relationships" xmlns:m="http://schemas.openxmlformats.org/officeDocument/2006/math" xmlns:v="urn:schemas-microsoft-com:vml" xmlns:wp14="http://schemas.microsoft.com/office/word/2010/wordprocessingDrawing" xmlns:wp="http://schemas.openxmlformats.org/drawingml/2006/wordprocessingDrawing" xmlns:w10="urn:schemas-microsoft-com:office:word" xmlns:w="http://schemas.openxmlformats.org/wordprocessingml/2006/main" xmlns:w14="http://schemas.microsoft.com/office/word/2010/wordml" xmlns:w15="http://schemas.microsoft.com/office/word/2012/wordml" xmlns:w16cid="http://schemas.microsoft.com/office/word/2016/wordml/cid" xmlns:w16se="http://schemas.microsoft.com/office/word/2015/wordml/symex" xmlns:wpg="http://schemas.microsoft.com/office/word/2010/wordprocessingGroup" xmlns:wpi="http://schemas.microsoft.com/office/word/2010/wordprocessingInk" xmlns:wne="http://schemas.microsoft.com/office/word/2006/wordml" xmlns:wps="http://schemas.microsoft.com/office/word/2010/wordprocessingShape" mc:Ignorable="w14 w15 w16se w16cid wp14">
+<w:hdr xmlns:wpc="http://schemas.microsoft.com/office/word/2010/wordprocessingCanvas" xmlns:mc="http://schemas.openxmlformats.org/markup-compatibility/2006" xmlns:o="urn:schemas-microsoft-com:office:office" xmlns:r="http://schemas.openxmlformats.org/officeDocument/2006/relationships" xmlns:m="http://schemas.openxmlformats.org/officeDocument/2006/math" xmlns:v="urn:schemas-microsoft-com:vml" xmlns:wp14="http://schemas.microsoft.com/office/word/2010/wordprocessingDrawing" xmlns:wp="http://schemas.openxmlformats.org/drawingml/2006/wordprocessingDrawing" xmlns:w10="urn:schemas-microsoft-com:office:word" xmlns:w="http://schemas.openxmlformats.org/wordprocessingml/2006/main" xmlns:w14="http://schemas.microsoft.com/office/word/2010/wordml" xmlns:w15="http://schemas.microsoft.com/office/word/2012/wordml" xmlns:wpg="http://schemas.microsoft.com/office/word/2010/wordprocessingGroup" xmlns:wpi="http://schemas.microsoft.com/office/word/2010/wordprocessingInk" xmlns:wne="http://schemas.microsoft.com/office/word/2006/wordml" xmlns:wps="http://schemas.microsoft.com/office/word/2010/wordprocessingShape" mc:Ignorable="w14 w15 wp14">
   <w:p>
     <w:pPr>
       <w:pStyle w:val="En-tte"/>
@@ -477,6 +617,7 @@
     <w:r>
       <w:rPr>
         <w:noProof/>
+        <w:lang w:eastAsia="fr-CH"/>
       </w:rPr>
       <w:drawing>
         <wp:inline distT="0" distB="0" distL="0" distR="0" wp14:anchorId="06BDE8AF" wp14:editId="3E943294">
@@ -535,15 +676,6 @@
     </w:r>
     <w:r>
       <w:tab/>
-      <w:t xml:space="preserve">Groupe : </w:t>
-    </w:r>
-    <w:proofErr w:type="spellStart"/>
-    <w:r>
-      <w:t>Brêchet</w:t>
-    </w:r>
-    <w:proofErr w:type="spellEnd"/>
-    <w:r>
-      <w:t>, Lassalle, Marco</w:t>
     </w:r>
   </w:p>
   <w:p>
@@ -553,12 +685,21 @@
     <w:r>
       <w:t>SCALA projet : gestionnaire de tacos</w:t>
     </w:r>
+    <w:r>
+      <w:tab/>
+    </w:r>
+    <w:r>
+      <w:tab/>
+    </w:r>
+    <w:r>
+      <w:t>Groupe : Brêchet, Lassalle, Marco</w:t>
+    </w:r>
   </w:p>
 </w:hdr>
 </file>
 
 <file path=word/numbering.xml><?xml version="1.0" encoding="utf-8"?>
-<w:numbering xmlns:wpc="http://schemas.microsoft.com/office/word/2010/wordprocessingCanvas" xmlns:cx="http://schemas.microsoft.com/office/drawing/2014/chartex" xmlns:cx1="http://schemas.microsoft.com/office/drawing/2015/9/8/chartex" xmlns:cx2="http://schemas.microsoft.com/office/drawing/2015/10/21/chartex" xmlns:cx3="http://schemas.microsoft.com/office/drawing/2016/5/9/chartex" xmlns:cx4="http://schemas.microsoft.com/office/drawing/2016/5/10/chartex" xmlns:cx5="http://schemas.microsoft.com/office/drawing/2016/5/11/chartex" xmlns:cx6="http://schemas.microsoft.com/office/drawing/2016/5/12/chartex" xmlns:cx7="http://schemas.microsoft.com/office/drawing/2016/5/13/chartex" xmlns:cx8="http://schemas.microsoft.com/office/drawing/2016/5/14/chartex" xmlns:mc="http://schemas.openxmlformats.org/markup-compatibility/2006" xmlns:aink="http://schemas.microsoft.com/office/drawing/2016/ink" xmlns:am3d="http://schemas.microsoft.com/office/drawing/2017/model3d" xmlns:o="urn:schemas-microsoft-com:office:office" xmlns:r="http://schemas.openxmlformats.org/officeDocument/2006/relationships" xmlns:m="http://schemas.openxmlformats.org/officeDocument/2006/math" xmlns:v="urn:schemas-microsoft-com:vml" xmlns:wp14="http://schemas.microsoft.com/office/word/2010/wordprocessingDrawing" xmlns:wp="http://schemas.openxmlformats.org/drawingml/2006/wordprocessingDrawing" xmlns:w10="urn:schemas-microsoft-com:office:word" xmlns:w="http://schemas.openxmlformats.org/wordprocessingml/2006/main" xmlns:w14="http://schemas.microsoft.com/office/word/2010/wordml" xmlns:w15="http://schemas.microsoft.com/office/word/2012/wordml" xmlns:w16cid="http://schemas.microsoft.com/office/word/2016/wordml/cid" xmlns:w16se="http://schemas.microsoft.com/office/word/2015/wordml/symex" xmlns:wpg="http://schemas.microsoft.com/office/word/2010/wordprocessingGroup" xmlns:wpi="http://schemas.microsoft.com/office/word/2010/wordprocessingInk" xmlns:wne="http://schemas.microsoft.com/office/word/2006/wordml" xmlns:wps="http://schemas.microsoft.com/office/word/2010/wordprocessingShape" mc:Ignorable="w14 w15 w16se w16cid wp14">
+<w:numbering xmlns:wpc="http://schemas.microsoft.com/office/word/2010/wordprocessingCanvas" xmlns:mc="http://schemas.openxmlformats.org/markup-compatibility/2006" xmlns:o="urn:schemas-microsoft-com:office:office" xmlns:r="http://schemas.openxmlformats.org/officeDocument/2006/relationships" xmlns:m="http://schemas.openxmlformats.org/officeDocument/2006/math" xmlns:v="urn:schemas-microsoft-com:vml" xmlns:wp14="http://schemas.microsoft.com/office/word/2010/wordprocessingDrawing" xmlns:wp="http://schemas.openxmlformats.org/drawingml/2006/wordprocessingDrawing" xmlns:w10="urn:schemas-microsoft-com:office:word" xmlns:w="http://schemas.openxmlformats.org/wordprocessingml/2006/main" xmlns:w14="http://schemas.microsoft.com/office/word/2010/wordml" xmlns:w15="http://schemas.microsoft.com/office/word/2012/wordml" xmlns:wpg="http://schemas.microsoft.com/office/word/2010/wordprocessingGroup" xmlns:wpi="http://schemas.microsoft.com/office/word/2010/wordprocessingInk" xmlns:wne="http://schemas.microsoft.com/office/word/2006/wordml" xmlns:wps="http://schemas.microsoft.com/office/word/2010/wordprocessingShape" mc:Ignorable="w14 w15 wp14">
   <w:abstractNum w:abstractNumId="0" w15:restartNumberingAfterBreak="0">
     <w:nsid w:val="6D970BEF"/>
     <w:multiLevelType w:val="hybridMultilevel"/>
@@ -678,7 +819,7 @@
 </file>
 
 <file path=word/styles.xml><?xml version="1.0" encoding="utf-8"?>
-<w:styles xmlns:mc="http://schemas.openxmlformats.org/markup-compatibility/2006" xmlns:r="http://schemas.openxmlformats.org/officeDocument/2006/relationships" xmlns:w="http://schemas.openxmlformats.org/wordprocessingml/2006/main" xmlns:w14="http://schemas.microsoft.com/office/word/2010/wordml" xmlns:w15="http://schemas.microsoft.com/office/word/2012/wordml" xmlns:w16cid="http://schemas.microsoft.com/office/word/2016/wordml/cid" xmlns:w16se="http://schemas.microsoft.com/office/word/2015/wordml/symex" mc:Ignorable="w14 w15 w16se w16cid">
+<w:styles xmlns:mc="http://schemas.openxmlformats.org/markup-compatibility/2006" xmlns:r="http://schemas.openxmlformats.org/officeDocument/2006/relationships" xmlns:w="http://schemas.openxmlformats.org/wordprocessingml/2006/main" xmlns:w14="http://schemas.microsoft.com/office/word/2010/wordml" xmlns:w15="http://schemas.microsoft.com/office/word/2012/wordml" mc:Ignorable="w14 w15">
   <w:docDefaults>
     <w:rPrDefault>
       <w:rPr>
@@ -694,7 +835,7 @@
       </w:pPr>
     </w:pPrDefault>
   </w:docDefaults>
-  <w:latentStyles w:defLockedState="0" w:defUIPriority="99" w:defSemiHidden="0" w:defUnhideWhenUsed="0" w:defQFormat="0" w:count="375">
+  <w:latentStyles w:defLockedState="0" w:defUIPriority="99" w:defSemiHidden="0" w:defUnhideWhenUsed="0" w:defQFormat="0" w:count="371">
     <w:lsdException w:name="Normal" w:uiPriority="0" w:qFormat="1"/>
     <w:lsdException w:name="heading 1" w:uiPriority="9" w:qFormat="1"/>
     <w:lsdException w:name="heading 2" w:semiHidden="1" w:uiPriority="9" w:unhideWhenUsed="1" w:qFormat="1"/>
@@ -1066,10 +1207,6 @@
     <w:lsdException w:name="List Table 5 Dark Accent 6" w:uiPriority="50"/>
     <w:lsdException w:name="List Table 6 Colorful Accent 6" w:uiPriority="51"/>
     <w:lsdException w:name="List Table 7 Colorful Accent 6" w:uiPriority="52"/>
-    <w:lsdException w:name="Mention" w:semiHidden="1" w:unhideWhenUsed="1"/>
-    <w:lsdException w:name="Smart Hyperlink" w:semiHidden="1" w:unhideWhenUsed="1"/>
-    <w:lsdException w:name="Hashtag" w:semiHidden="1" w:unhideWhenUsed="1"/>
-    <w:lsdException w:name="Unresolved Mention" w:semiHidden="1" w:unhideWhenUsed="1"/>
   </w:latentStyles>
   <w:style w:type="paragraph" w:default="1" w:styleId="Normal">
     <w:name w:val="Normal"/>

</xml_diff>

<commit_message>
Mise à jour du descriptif de projet et du schéma relationnel.
</commit_message>
<xml_diff>
--- a/descriptif_gestionnaire_tacos_Brechet_Lassalle_Marco.docx
+++ b/descriptif_gestionnaire_tacos_Brechet_Lassalle_Marco.docx
@@ -169,8 +169,6 @@
         </w:rPr>
         <w:t xml:space="preserve"> d’un compte</w:t>
       </w:r>
-      <w:bookmarkStart w:id="0" w:name="_GoBack"/>
-      <w:bookmarkEnd w:id="0"/>
       <w:r>
         <w:rPr>
           <w:rFonts w:ascii="Times New Roman" w:hAnsi="Times New Roman" w:cs="Times New Roman"/>
@@ -253,7 +251,21 @@
           <w:rFonts w:ascii="Times New Roman" w:hAnsi="Times New Roman" w:cs="Times New Roman"/>
           <w:sz w:val="24"/>
         </w:rPr>
-        <w:t xml:space="preserve">Une commande est composée d’un ou plusieurs menus et elle </w:t>
+        <w:t xml:space="preserve">Une commande est composée </w:t>
+      </w:r>
+      <w:r>
+        <w:rPr>
+          <w:rFonts w:ascii="Times New Roman" w:hAnsi="Times New Roman" w:cs="Times New Roman"/>
+          <w:sz w:val="24"/>
+        </w:rPr>
+        <w:t xml:space="preserve">de tacos, de boissons et de frites (0..*) </w:t>
+      </w:r>
+      <w:r>
+        <w:rPr>
+          <w:rFonts w:ascii="Times New Roman" w:hAnsi="Times New Roman" w:cs="Times New Roman"/>
+          <w:sz w:val="24"/>
+        </w:rPr>
+        <w:t xml:space="preserve">et elle </w:t>
       </w:r>
       <w:r>
         <w:rPr>
@@ -353,7 +365,14 @@
           <w:rFonts w:ascii="Times New Roman" w:hAnsi="Times New Roman" w:cs="Times New Roman"/>
           <w:sz w:val="24"/>
         </w:rPr>
-        <w:t xml:space="preserve"> et créer, mettre à jour et supprimer des menus</w:t>
+        <w:t xml:space="preserve"> et créer, mettre à jour et supprimer</w:t>
+      </w:r>
+      <w:r>
+        <w:rPr>
+          <w:rFonts w:ascii="Times New Roman" w:hAnsi="Times New Roman" w:cs="Times New Roman"/>
+          <w:sz w:val="24"/>
+        </w:rPr>
+        <w:t xml:space="preserve"> les tacos, les boissons et les frites</w:t>
       </w:r>
       <w:r>
         <w:rPr>
@@ -374,21 +393,7 @@
           <w:rFonts w:ascii="Times New Roman" w:hAnsi="Times New Roman" w:cs="Times New Roman"/>
           <w:sz w:val="24"/>
         </w:rPr>
-        <w:t xml:space="preserve"> contenu (</w:t>
-      </w:r>
-      <w:r>
-        <w:rPr>
-          <w:rFonts w:ascii="Times New Roman" w:hAnsi="Times New Roman" w:cs="Times New Roman"/>
-          <w:sz w:val="24"/>
-        </w:rPr>
-        <w:t>1 ou plusieurs menus</w:t>
-      </w:r>
-      <w:r>
-        <w:rPr>
-          <w:rFonts w:ascii="Times New Roman" w:hAnsi="Times New Roman" w:cs="Times New Roman"/>
-          <w:sz w:val="24"/>
-        </w:rPr>
-        <w:t>) ainsi que le client qui la commande.</w:t>
+        <w:t xml:space="preserve"> contenu ainsi que le client qui la commande.</w:t>
       </w:r>
       <w:r>
         <w:rPr>
@@ -411,6 +416,8 @@
         </w:rPr>
         <w:t>.</w:t>
       </w:r>
+      <w:bookmarkStart w:id="0" w:name="_GoBack"/>
+      <w:bookmarkEnd w:id="0"/>
     </w:p>
     <w:p>
       <w:pPr>
@@ -452,14 +459,16 @@
       </w:pPr>
       <w:r>
         <w:rPr>
+          <w:rFonts w:ascii="Times New Roman" w:hAnsi="Times New Roman" w:cs="Times New Roman"/>
           <w:noProof/>
+          <w:sz w:val="24"/>
           <w:lang w:eastAsia="fr-CH"/>
         </w:rPr>
         <w:drawing>
-          <wp:inline distT="0" distB="0" distL="0" distR="0" wp14:anchorId="31555EBA" wp14:editId="2D0476BE">
-            <wp:extent cx="5819775" cy="5446978"/>
-            <wp:effectExtent l="0" t="0" r="0" b="1905"/>
-            <wp:docPr id="1" name="Image 1"/>
+          <wp:inline distT="0" distB="0" distL="0" distR="0">
+            <wp:extent cx="6358218" cy="6953250"/>
+            <wp:effectExtent l="0" t="0" r="5080" b="0"/>
+            <wp:docPr id="2" name="Image 2"/>
             <wp:cNvGraphicFramePr>
               <a:graphicFrameLocks xmlns:a="http://schemas.openxmlformats.org/drawingml/2006/main" noChangeAspect="1"/>
             </wp:cNvGraphicFramePr>
@@ -467,30 +476,29 @@
               <a:graphicData uri="http://schemas.openxmlformats.org/drawingml/2006/picture">
                 <pic:pic xmlns:pic="http://schemas.openxmlformats.org/drawingml/2006/picture">
                   <pic:nvPicPr>
-                    <pic:cNvPr id="1" name=""/>
+                    <pic:cNvPr id="2" name="LosTacos_schema_relationnel_v2.png"/>
                     <pic:cNvPicPr/>
                   </pic:nvPicPr>
-                  <pic:blipFill rotWithShape="1">
-                    <a:blip r:embed="rId7"/>
-                    <a:srcRect l="23975" t="17684" r="29563" b="724"/>
-                    <a:stretch/>
+                  <pic:blipFill>
+                    <a:blip r:embed="rId7">
+                      <a:extLst>
+                        <a:ext uri="{28A0092B-C50C-407E-A947-70E740481C1C}">
+                          <a14:useLocalDpi xmlns:a14="http://schemas.microsoft.com/office/drawing/2010/main" val="0"/>
+                        </a:ext>
+                      </a:extLst>
+                    </a:blip>
+                    <a:stretch>
+                      <a:fillRect/>
+                    </a:stretch>
                   </pic:blipFill>
-                  <pic:spPr bwMode="auto">
+                  <pic:spPr>
                     <a:xfrm>
                       <a:off x="0" y="0"/>
-                      <a:ext cx="5836896" cy="5463003"/>
+                      <a:ext cx="6365134" cy="6960813"/>
                     </a:xfrm>
                     <a:prstGeom prst="rect">
                       <a:avLst/>
                     </a:prstGeom>
-                    <a:ln>
-                      <a:noFill/>
-                    </a:ln>
-                    <a:extLst>
-                      <a:ext uri="{53640926-AAD7-44D8-BBD7-CCE9431645EC}">
-                        <a14:shadowObscured xmlns:a14="http://schemas.microsoft.com/office/drawing/2010/main"/>
-                      </a:ext>
-                    </a:extLst>
                   </pic:spPr>
                 </pic:pic>
               </a:graphicData>
@@ -690,8 +698,6 @@
     </w:r>
     <w:r>
       <w:tab/>
-    </w:r>
-    <w:r>
       <w:t>Groupe : Brêchet, Lassalle, Marco</w:t>
     </w:r>
   </w:p>

</xml_diff>

<commit_message>
Mise à jour de descriptif du projet suite à la discussion avec la prof.
</commit_message>
<xml_diff>
--- a/descriptif_gestionnaire_tacos_Brechet_Lassalle_Marco.docx
+++ b/descriptif_gestionnaire_tacos_Brechet_Lassalle_Marco.docx
@@ -400,24 +400,79 @@
           <w:rFonts w:ascii="Times New Roman" w:hAnsi="Times New Roman" w:cs="Times New Roman"/>
           <w:sz w:val="24"/>
         </w:rPr>
-        <w:t xml:space="preserve"> Les coordonnées de l’utilisateur peuvent éventuellement être utilisées pour avertir ce dernier en cas d’imprévu</w:t>
-      </w:r>
-      <w:r>
-        <w:rPr>
-          <w:rFonts w:ascii="Times New Roman" w:hAnsi="Times New Roman" w:cs="Times New Roman"/>
-          <w:sz w:val="24"/>
-        </w:rPr>
-        <w:t xml:space="preserve"> (numéro de téléphone, adresse mail)</w:t>
-      </w:r>
-      <w:r>
-        <w:rPr>
-          <w:rFonts w:ascii="Times New Roman" w:hAnsi="Times New Roman" w:cs="Times New Roman"/>
-          <w:sz w:val="24"/>
-        </w:rPr>
-        <w:t>.</w:t>
+        <w:t xml:space="preserve"> Les coordonnées de l’utilisateur peuvent éventuellement être utilisées pour avertir c</w:t>
       </w:r>
       <w:bookmarkStart w:id="0" w:name="_GoBack"/>
       <w:bookmarkEnd w:id="0"/>
+      <w:r>
+        <w:rPr>
+          <w:rFonts w:ascii="Times New Roman" w:hAnsi="Times New Roman" w:cs="Times New Roman"/>
+          <w:sz w:val="24"/>
+        </w:rPr>
+        <w:t>e dernier en cas d’imprévu</w:t>
+      </w:r>
+      <w:r>
+        <w:rPr>
+          <w:rFonts w:ascii="Times New Roman" w:hAnsi="Times New Roman" w:cs="Times New Roman"/>
+          <w:sz w:val="24"/>
+        </w:rPr>
+        <w:t xml:space="preserve"> (numéro de téléphone, adresse mail)</w:t>
+      </w:r>
+      <w:r>
+        <w:rPr>
+          <w:rFonts w:ascii="Times New Roman" w:hAnsi="Times New Roman" w:cs="Times New Roman"/>
+          <w:sz w:val="24"/>
+        </w:rPr>
+        <w:t>.</w:t>
+      </w:r>
+    </w:p>
+    <w:p>
+      <w:pPr>
+        <w:pStyle w:val="Paragraphedeliste"/>
+        <w:numPr>
+          <w:ilvl w:val="0"/>
+          <w:numId w:val="1"/>
+        </w:numPr>
+        <w:rPr>
+          <w:rFonts w:ascii="Times New Roman" w:hAnsi="Times New Roman" w:cs="Times New Roman"/>
+          <w:sz w:val="24"/>
+        </w:rPr>
+      </w:pPr>
+      <w:r>
+        <w:rPr>
+          <w:rFonts w:ascii="Times New Roman" w:hAnsi="Times New Roman" w:cs="Times New Roman"/>
+          <w:sz w:val="24"/>
+        </w:rPr>
+        <w:t>Optionnel</w:t>
+      </w:r>
+      <w:r>
+        <w:rPr>
+          <w:rFonts w:ascii="Times New Roman" w:hAnsi="Times New Roman" w:cs="Times New Roman"/>
+          <w:sz w:val="24"/>
+        </w:rPr>
+        <w:t xml:space="preserve"> : </w:t>
+      </w:r>
+      <w:r>
+        <w:rPr>
+          <w:rFonts w:ascii="Times New Roman" w:hAnsi="Times New Roman" w:cs="Times New Roman"/>
+          <w:sz w:val="24"/>
+        </w:rPr>
+        <w:t>si le temps le permet, ajout d’une interface de gestion pour l’administrateur</w:t>
+      </w:r>
+      <w:r>
+        <w:rPr>
+          <w:rFonts w:ascii="Times New Roman" w:hAnsi="Times New Roman" w:cs="Times New Roman"/>
+          <w:sz w:val="24"/>
+        </w:rPr>
+        <w:t xml:space="preserve"> (stock, nouveaux tacos, …)</w:t>
+      </w:r>
+      <w:r>
+        <w:rPr>
+          <w:rFonts w:ascii="Times New Roman" w:hAnsi="Times New Roman" w:cs="Times New Roman"/>
+          <w:sz w:val="24"/>
+        </w:rPr>
+        <w:t>.</w:t>
+      </w:r>
     </w:p>
     <w:p>
       <w:pPr>

</xml_diff>